<commit_message>
Fix a typo in the report.docx
</commit_message>
<xml_diff>
--- a/docassemble/ALDashboard/data/templates/pkg_scanner_report.docx
+++ b/docassemble/ALDashboard/data/templates/pkg_scanner_report.docx
@@ -11,7 +11,22 @@
       </w:pPr>
       <w:r>
         <w:rPr/>
-        <w:t>Package Crawler Report</w:t>
+        <w:t xml:space="preserve">Package </w:t>
+      </w:r>
+      <w:r>
+        <w:rPr>
+          <w:rFonts w:eastAsia="SimSun" w:cs="Lucida Sans"/>
+          <w:color w:val="auto"/>
+          <w:kern w:val="2"/>
+          <w:sz w:val="36"/>
+          <w:szCs w:val="36"/>
+          <w:lang w:val="en-US" w:eastAsia="zh-TW" w:bidi="hi-IN"/>
+        </w:rPr>
+        <w:t>Scanner</w:t>
+      </w:r>
+      <w:r>
+        <w:rPr/>
+        <w:t xml:space="preserve"> Report</w:t>
       </w:r>
     </w:p>
     <w:p>
@@ -1545,23 +1560,7 @@
           <w:bCs/>
           <w:lang w:val="en-US" w:eastAsia="zh-CN" w:bidi="hi-IN"/>
         </w:rPr>
-        <w:t>github_repo</w:t>
-      </w:r>
-      <w:r>
-        <w:rPr>
-          <w:b/>
-          <w:bCs/>
-          <w:lang w:val="en-US" w:eastAsia="zh-CN" w:bidi="hi-IN"/>
-        </w:rPr>
-        <w:t>s</w:t>
-      </w:r>
-      <w:r>
-        <w:rPr>
-          <w:b/>
-          <w:bCs/>
-          <w:lang w:val="en-US" w:eastAsia="zh-CN" w:bidi="hi-IN"/>
-        </w:rPr>
-        <w:t>|length}}</w:t>
+        <w:t>github_repos|length}}</w:t>
       </w:r>
     </w:p>
     <w:p>

</xml_diff>